<commit_message>
Anpassung WBS + Projektplan
</commit_message>
<xml_diff>
--- a/WorkBreakdownStructure.docx
+++ b/WorkBreakdownStructure.docx
@@ -5,7 +5,7 @@
     <w:p/>
     <w:p>
       <w:pPr>
-        <w:pStyle w:val="berschrift1"/>
+        <w:pStyle w:val="berschrift2"/>
       </w:pPr>
       <w:r>
         <w:t>W</w:t>
@@ -21,7 +21,7 @@
     </w:p>
     <w:p>
       <w:pPr>
-        <w:pStyle w:val="berschrift2"/>
+        <w:pStyle w:val="berschrift3"/>
       </w:pPr>
       <w:r>
         <w:t>Projektinitiierung</w:t>
@@ -246,7 +246,7 @@
     </w:p>
     <w:p>
       <w:pPr>
-        <w:pStyle w:val="berschrift2"/>
+        <w:pStyle w:val="berschrift3"/>
       </w:pPr>
       <w:r>
         <w:t>Anforderungsanalyse</w:t>
@@ -528,7 +528,7 @@
     </w:p>
     <w:p>
       <w:pPr>
-        <w:pStyle w:val="berschrift2"/>
+        <w:pStyle w:val="berschrift3"/>
       </w:pPr>
       <w:r>
         <w:t>Daten</w:t>
@@ -669,7 +669,7 @@
     </w:p>
     <w:p>
       <w:pPr>
-        <w:pStyle w:val="berschrift2"/>
+        <w:pStyle w:val="berschrift3"/>
       </w:pPr>
       <w:r>
         <w:lastRenderedPageBreak/>
@@ -739,10 +739,7 @@
         </w:numPr>
       </w:pPr>
       <w:r>
-        <w:t>Wann „f</w:t>
-      </w:r>
-      <w:r>
-        <w:t xml:space="preserve">it </w:t>
+        <w:t xml:space="preserve">Wann „fit </w:t>
       </w:r>
       <w:proofErr w:type="spellStart"/>
       <w:r>
@@ -758,10 +755,7 @@
       </w:r>
       <w:proofErr w:type="spellEnd"/>
       <w:r>
-        <w:t>“</w:t>
-      </w:r>
-      <w:r>
-        <w:t>?</w:t>
+        <w:t>“?</w:t>
       </w:r>
     </w:p>
     <w:p>
@@ -916,7 +910,7 @@
     </w:p>
     <w:p>
       <w:pPr>
-        <w:pStyle w:val="berschrift2"/>
+        <w:pStyle w:val="berschrift3"/>
       </w:pPr>
       <w:r>
         <w:t>Datenb</w:t>
@@ -975,7 +969,7 @@
     </w:p>
     <w:p>
       <w:pPr>
-        <w:pStyle w:val="berschrift2"/>
+        <w:pStyle w:val="berschrift3"/>
       </w:pPr>
       <w:r>
         <w:t>Datenvorbereitung</w:t>
@@ -1144,7 +1138,7 @@
     </w:p>
     <w:p>
       <w:pPr>
-        <w:pStyle w:val="berschrift2"/>
+        <w:pStyle w:val="berschrift3"/>
       </w:pPr>
       <w:r>
         <w:t>NLP-Modellierung</w:t>
@@ -1295,7 +1289,7 @@
     </w:p>
     <w:p>
       <w:pPr>
-        <w:pStyle w:val="berschrift2"/>
+        <w:pStyle w:val="berschrift3"/>
       </w:pPr>
       <w:proofErr w:type="spellStart"/>
       <w:r>
@@ -1305,7 +1299,7 @@
     </w:p>
     <w:p>
       <w:pPr>
-        <w:pStyle w:val="berschrift2"/>
+        <w:pStyle w:val="berschrift3"/>
       </w:pPr>
       <w:r>
         <w:t>Abschlusspräsentation</w:t>
@@ -1316,7 +1310,7 @@
     </w:p>
     <w:p>
       <w:pPr>
-        <w:pStyle w:val="berschrift2"/>
+        <w:pStyle w:val="berschrift3"/>
       </w:pPr>
       <w:r>
         <w:t>Dokumentation erstellen</w:t>
@@ -2591,6 +2585,28 @@
       <w:szCs w:val="26"/>
     </w:rPr>
   </w:style>
+  <w:style w:type="paragraph" w:styleId="berschrift3">
+    <w:name w:val="heading 3"/>
+    <w:basedOn w:val="Standard"/>
+    <w:next w:val="Standard"/>
+    <w:link w:val="berschrift3Zchn"/>
+    <w:uiPriority w:val="9"/>
+    <w:unhideWhenUsed/>
+    <w:qFormat/>
+    <w:rsid w:val="00E530A5"/>
+    <w:pPr>
+      <w:keepNext/>
+      <w:keepLines/>
+      <w:spacing w:before="40" w:after="0"/>
+      <w:outlineLvl w:val="2"/>
+    </w:pPr>
+    <w:rPr>
+      <w:rFonts w:asciiTheme="majorHAnsi" w:eastAsiaTheme="majorEastAsia" w:hAnsiTheme="majorHAnsi" w:cstheme="majorBidi"/>
+      <w:color w:val="1F4D78" w:themeColor="accent1" w:themeShade="7F"/>
+      <w:sz w:val="24"/>
+      <w:szCs w:val="24"/>
+    </w:rPr>
+  </w:style>
   <w:style w:type="character" w:default="1" w:styleId="Absatz-Standardschriftart">
     <w:name w:val="Default Paragraph Font"/>
     <w:uiPriority w:val="1"/>
@@ -2653,6 +2669,19 @@
       <w:color w:val="2E74B5" w:themeColor="accent1" w:themeShade="BF"/>
       <w:sz w:val="26"/>
       <w:szCs w:val="26"/>
+    </w:rPr>
+  </w:style>
+  <w:style w:type="character" w:customStyle="1" w:styleId="berschrift3Zchn">
+    <w:name w:val="Überschrift 3 Zchn"/>
+    <w:basedOn w:val="Absatz-Standardschriftart"/>
+    <w:link w:val="berschrift3"/>
+    <w:uiPriority w:val="9"/>
+    <w:rsid w:val="00E530A5"/>
+    <w:rPr>
+      <w:rFonts w:asciiTheme="majorHAnsi" w:eastAsiaTheme="majorEastAsia" w:hAnsiTheme="majorHAnsi" w:cstheme="majorBidi"/>
+      <w:color w:val="1F4D78" w:themeColor="accent1" w:themeShade="7F"/>
+      <w:sz w:val="24"/>
+      <w:szCs w:val="24"/>
     </w:rPr>
   </w:style>
 </w:styles>

</xml_diff>